<commit_message>
backbase qa assignment completed
</commit_message>
<xml_diff>
--- a/Overall Report.docx
+++ b/Overall Report.docx
@@ -784,7 +784,25 @@
           <w:szCs w:val="32"/>
           <w:lang w:val="tr-TR"/>
         </w:rPr>
-        <w:t xml:space="preserve"> problem </w:t>
+        <w:t xml:space="preserve"> </w:t>
+      </w:r>
+      <w:proofErr w:type="spellStart"/>
+      <w:r>
+        <w:rPr>
+          <w:sz w:val="32"/>
+          <w:szCs w:val="32"/>
+          <w:lang w:val="tr-TR"/>
+        </w:rPr>
+        <w:t>defect</w:t>
+      </w:r>
+      <w:proofErr w:type="spellEnd"/>
+      <w:r>
+        <w:rPr>
+          <w:sz w:val="32"/>
+          <w:szCs w:val="32"/>
+          <w:lang w:val="tr-TR"/>
+        </w:rPr>
+        <w:t xml:space="preserve"> </w:t>
       </w:r>
       <w:proofErr w:type="spellStart"/>
       <w:r>

</xml_diff>